<commit_message>
Updated templates with correct address and phone number variables
</commit_message>
<xml_diff>
--- a/docassemble/MAInformalAppelleeBrief/data/templates/exhibit_attachment.cover_page.docx
+++ b/docassemble/MAInformalAppelleeBrief/data/templates/exhibit_attachment.cover_page.docx
@@ -69,15 +69,7 @@
           <w:rFonts w:eastAsia="Courier New" w:cs="Courier New"/>
           <w:b/>
         </w:rPr>
-        <w:t>{</w:t>
-      </w:r>
-      <w:proofErr w:type="gramEnd"/>
-      <w:r>
-        <w:rPr>
-          <w:rFonts w:eastAsia="Courier New" w:cs="Courier New"/>
-          <w:b/>
-        </w:rPr>
-        <w:t xml:space="preserve">{ </w:t>
+        <w:t xml:space="preserve">{{ </w:t>
       </w:r>
       <w:proofErr w:type="spellStart"/>
       <w:r>
@@ -85,7 +77,23 @@
           <w:rFonts w:eastAsia="Courier New" w:cs="Courier New"/>
           <w:b/>
         </w:rPr>
-        <w:t>docket_number</w:t>
+        <w:t>docket</w:t>
+      </w:r>
+      <w:proofErr w:type="gramEnd"/>
+      <w:r>
+        <w:rPr>
+          <w:rFonts w:eastAsia="Courier New" w:cs="Courier New"/>
+          <w:b/>
+        </w:rPr>
+        <w:t>_</w:t>
+      </w:r>
+      <w:proofErr w:type="gramStart"/>
+      <w:r>
+        <w:rPr>
+          <w:rFonts w:eastAsia="Courier New" w:cs="Courier New"/>
+          <w:b/>
+        </w:rPr>
+        <w:t>number</w:t>
       </w:r>
       <w:proofErr w:type="spellEnd"/>
       <w:r>
@@ -93,7 +101,15 @@
           <w:rFonts w:eastAsia="Courier New" w:cs="Courier New"/>
           <w:b/>
         </w:rPr>
-        <w:t xml:space="preserve"> }}</w:t>
+        <w:t xml:space="preserve"> }</w:t>
+      </w:r>
+      <w:proofErr w:type="gramEnd"/>
+      <w:r>
+        <w:rPr>
+          <w:rFonts w:eastAsia="Courier New" w:cs="Courier New"/>
+          <w:b/>
+        </w:rPr>
+        <w:t>}</w:t>
       </w:r>
     </w:p>
     <w:p>
@@ -153,7 +169,23 @@
           <w:rFonts w:eastAsia="Courier New" w:cs="Courier New"/>
           <w:b/>
         </w:rPr>
-        <w:t>[0] }}</w:t>
+        <w:t>[0</w:t>
+      </w:r>
+      <w:proofErr w:type="gramStart"/>
+      <w:r>
+        <w:rPr>
+          <w:rFonts w:eastAsia="Courier New" w:cs="Courier New"/>
+          <w:b/>
+        </w:rPr>
+        <w:t>] }</w:t>
+      </w:r>
+      <w:proofErr w:type="gramEnd"/>
+      <w:r>
+        <w:rPr>
+          <w:rFonts w:eastAsia="Courier New" w:cs="Courier New"/>
+          <w:b/>
+        </w:rPr>
+        <w:t>}</w:t>
       </w:r>
     </w:p>
     <w:p>
@@ -283,7 +315,15 @@
           <w:rFonts w:eastAsia="Courier New" w:cs="Courier New"/>
           <w:b/>
         </w:rPr>
-        <w:t>_parties</w:t>
+        <w:t>_</w:t>
+      </w:r>
+      <w:proofErr w:type="gramStart"/>
+      <w:r>
+        <w:rPr>
+          <w:rFonts w:eastAsia="Courier New" w:cs="Courier New"/>
+          <w:b/>
+        </w:rPr>
+        <w:t>parties</w:t>
       </w:r>
       <w:proofErr w:type="spellEnd"/>
       <w:r>
@@ -291,7 +331,31 @@
           <w:rFonts w:eastAsia="Courier New" w:cs="Courier New"/>
           <w:b/>
         </w:rPr>
-        <w:t>[0] }}</w:t>
+        <w:t>[</w:t>
+      </w:r>
+      <w:proofErr w:type="gramEnd"/>
+      <w:r>
+        <w:rPr>
+          <w:rFonts w:eastAsia="Courier New" w:cs="Courier New"/>
+          <w:b/>
+        </w:rPr>
+        <w:t>0</w:t>
+      </w:r>
+      <w:proofErr w:type="gramStart"/>
+      <w:r>
+        <w:rPr>
+          <w:rFonts w:eastAsia="Courier New" w:cs="Courier New"/>
+          <w:b/>
+        </w:rPr>
+        <w:t>] }</w:t>
+      </w:r>
+      <w:proofErr w:type="gramEnd"/>
+      <w:r>
+        <w:rPr>
+          <w:rFonts w:eastAsia="Courier New" w:cs="Courier New"/>
+          <w:b/>
+        </w:rPr>
+        <w:t>}</w:t>
       </w:r>
     </w:p>
     <w:p>
@@ -389,9 +453,9 @@
           <w:color w:val="000000"/>
           <w:shd w:val="clear" w:color="auto" w:fill="FFFFFF"/>
         </w:rPr>
-        <w:t>_court</w:t>
-      </w:r>
-      <w:proofErr w:type="spellEnd"/>
+        <w:t>_</w:t>
+      </w:r>
+      <w:proofErr w:type="gramStart"/>
       <w:r>
         <w:rPr>
           <w:rStyle w:val="normaltextrun"/>
@@ -401,7 +465,31 @@
           <w:color w:val="000000"/>
           <w:shd w:val="clear" w:color="auto" w:fill="FFFFFF"/>
         </w:rPr>
-        <w:t xml:space="preserve"> }}</w:t>
+        <w:t>court</w:t>
+      </w:r>
+      <w:proofErr w:type="spellEnd"/>
+      <w:r>
+        <w:rPr>
+          <w:rStyle w:val="normaltextrun"/>
+          <w:rFonts w:cs="Courier New"/>
+          <w:b/>
+          <w:bCs/>
+          <w:color w:val="000000"/>
+          <w:shd w:val="clear" w:color="auto" w:fill="FFFFFF"/>
+        </w:rPr>
+        <w:t xml:space="preserve"> }</w:t>
+      </w:r>
+      <w:proofErr w:type="gramEnd"/>
+      <w:r>
+        <w:rPr>
+          <w:rStyle w:val="normaltextrun"/>
+          <w:rFonts w:cs="Courier New"/>
+          <w:b/>
+          <w:bCs/>
+          <w:color w:val="000000"/>
+          <w:shd w:val="clear" w:color="auto" w:fill="FFFFFF"/>
+        </w:rPr>
+        <w:t>}</w:t>
       </w:r>
     </w:p>
     <w:p>
@@ -507,7 +595,15 @@
           <w:b/>
           <w:bCs/>
         </w:rPr>
-        <w:t>_volume_total</w:t>
+        <w:t>_volume_</w:t>
+      </w:r>
+      <w:proofErr w:type="gramStart"/>
+      <w:r>
+        <w:rPr>
+          <w:b/>
+          <w:bCs/>
+        </w:rPr>
+        <w:t>total</w:t>
       </w:r>
       <w:proofErr w:type="spellEnd"/>
       <w:r>
@@ -515,7 +611,15 @@
           <w:b/>
           <w:bCs/>
         </w:rPr>
-        <w:t xml:space="preserve"> }}</w:t>
+        <w:t xml:space="preserve"> }</w:t>
+      </w:r>
+      <w:proofErr w:type="gramEnd"/>
+      <w:r>
+        <w:rPr>
+          <w:b/>
+          <w:bCs/>
+        </w:rPr>
+        <w:t>}</w:t>
       </w:r>
     </w:p>
     <w:p>
@@ -584,28 +688,56 @@
         <w:rPr>
           <w:rFonts w:eastAsia="Courier New" w:cs="Courier New"/>
         </w:rPr>
-        <w:t>{</w:t>
-      </w:r>
-      <w:proofErr w:type="gramEnd"/>
-      <w:r>
-        <w:rPr>
-          <w:rFonts w:eastAsia="Courier New" w:cs="Courier New"/>
-        </w:rPr>
-        <w:t>{ users[0].</w:t>
+        <w:t>{{ users</w:t>
+      </w:r>
+      <w:proofErr w:type="gramEnd"/>
+      <w:r>
+        <w:rPr>
+          <w:rFonts w:eastAsia="Courier New" w:cs="Courier New"/>
+        </w:rPr>
+        <w:t>[0</w:t>
+      </w:r>
+      <w:proofErr w:type="gramStart"/>
+      <w:r>
+        <w:rPr>
+          <w:rFonts w:eastAsia="Courier New" w:cs="Courier New"/>
+        </w:rPr>
+        <w:t>].</w:t>
       </w:r>
       <w:proofErr w:type="spellStart"/>
       <w:r>
         <w:rPr>
           <w:rFonts w:eastAsia="Courier New" w:cs="Courier New"/>
         </w:rPr>
-        <w:t>signature_date</w:t>
+        <w:t>signature</w:t>
+      </w:r>
+      <w:proofErr w:type="gramEnd"/>
+      <w:r>
+        <w:rPr>
+          <w:rFonts w:eastAsia="Courier New" w:cs="Courier New"/>
+        </w:rPr>
+        <w:t>_</w:t>
+      </w:r>
+      <w:proofErr w:type="gramStart"/>
+      <w:r>
+        <w:rPr>
+          <w:rFonts w:eastAsia="Courier New" w:cs="Courier New"/>
+        </w:rPr>
+        <w:t>date</w:t>
       </w:r>
       <w:proofErr w:type="spellEnd"/>
       <w:r>
         <w:rPr>
           <w:rFonts w:eastAsia="Courier New" w:cs="Courier New"/>
         </w:rPr>
-        <w:t xml:space="preserve"> }}</w:t>
+        <w:t xml:space="preserve"> }</w:t>
+      </w:r>
+      <w:proofErr w:type="gramEnd"/>
+      <w:r>
+        <w:rPr>
+          <w:rFonts w:eastAsia="Courier New" w:cs="Courier New"/>
+        </w:rPr>
+        <w:t>}</w:t>
       </w:r>
     </w:p>
     <w:p>
@@ -654,7 +786,21 @@
         <w:rPr>
           <w:rFonts w:eastAsia="Courier New" w:cs="Courier New"/>
         </w:rPr>
-        <w:t>[0] }}</w:t>
+        <w:t>[0</w:t>
+      </w:r>
+      <w:proofErr w:type="gramStart"/>
+      <w:r>
+        <w:rPr>
+          <w:rFonts w:eastAsia="Courier New" w:cs="Courier New"/>
+        </w:rPr>
+        <w:t>] }</w:t>
+      </w:r>
+      <w:proofErr w:type="gramEnd"/>
+      <w:r>
+        <w:rPr>
+          <w:rFonts w:eastAsia="Courier New" w:cs="Courier New"/>
+        </w:rPr>
+        <w:t>}</w:t>
       </w:r>
     </w:p>
     <w:p>
@@ -703,7 +849,21 @@
         <w:rPr>
           <w:rFonts w:eastAsia="Courier New" w:cs="Courier New"/>
         </w:rPr>
-        <w:t xml:space="preserve">[0].pronouns }} </w:t>
+        <w:t>[0</w:t>
+      </w:r>
+      <w:proofErr w:type="gramStart"/>
+      <w:r>
+        <w:rPr>
+          <w:rFonts w:eastAsia="Courier New" w:cs="Courier New"/>
+        </w:rPr>
+        <w:t>].pronouns</w:t>
+      </w:r>
+      <w:proofErr w:type="gramEnd"/>
+      <w:r>
+        <w:rPr>
+          <w:rFonts w:eastAsia="Courier New" w:cs="Courier New"/>
+        </w:rPr>
+        <w:t xml:space="preserve"> }} </w:t>
       </w:r>
     </w:p>
     <w:p>
@@ -752,21 +912,55 @@
         <w:rPr>
           <w:rFonts w:eastAsia="Courier New" w:cs="Courier New"/>
         </w:rPr>
-        <w:t>[0].</w:t>
+        <w:t>[0</w:t>
+      </w:r>
+      <w:proofErr w:type="gramStart"/>
+      <w:r>
+        <w:rPr>
+          <w:rFonts w:eastAsia="Courier New" w:cs="Courier New"/>
+        </w:rPr>
+        <w:t>].</w:t>
       </w:r>
       <w:proofErr w:type="spellStart"/>
       <w:r>
         <w:rPr>
           <w:rFonts w:eastAsia="Courier New" w:cs="Courier New"/>
         </w:rPr>
-        <w:t>address.address</w:t>
+        <w:t>address.</w:t>
+      </w:r>
+      <w:r>
+        <w:rPr>
+          <w:rFonts w:eastAsia="Courier New" w:cs="Courier New"/>
+        </w:rPr>
+        <w:t>one</w:t>
+      </w:r>
+      <w:proofErr w:type="gramEnd"/>
+      <w:r>
+        <w:rPr>
+          <w:rFonts w:eastAsia="Courier New" w:cs="Courier New"/>
+        </w:rPr>
+        <w:t>_</w:t>
+      </w:r>
+      <w:proofErr w:type="gramStart"/>
+      <w:r>
+        <w:rPr>
+          <w:rFonts w:eastAsia="Courier New" w:cs="Courier New"/>
+        </w:rPr>
+        <w:t>line</w:t>
       </w:r>
       <w:proofErr w:type="spellEnd"/>
       <w:r>
         <w:rPr>
           <w:rFonts w:eastAsia="Courier New" w:cs="Courier New"/>
         </w:rPr>
-        <w:t xml:space="preserve"> }}</w:t>
+        <w:t xml:space="preserve"> }</w:t>
+      </w:r>
+      <w:proofErr w:type="gramEnd"/>
+      <w:r>
+        <w:rPr>
+          <w:rFonts w:eastAsia="Courier New" w:cs="Courier New"/>
+        </w:rPr>
+        <w:t>}</w:t>
       </w:r>
     </w:p>
     <w:p>
@@ -827,21 +1021,49 @@
         <w:rPr>
           <w:rFonts w:eastAsia="Courier New" w:cs="Courier New"/>
         </w:rPr>
-        <w:t>[0].</w:t>
+        <w:t>[0</w:t>
+      </w:r>
+      <w:proofErr w:type="gramStart"/>
+      <w:r>
+        <w:rPr>
+          <w:rFonts w:eastAsia="Courier New" w:cs="Courier New"/>
+        </w:rPr>
+        <w:t>].</w:t>
       </w:r>
       <w:proofErr w:type="spellStart"/>
       <w:r>
         <w:rPr>
           <w:rFonts w:eastAsia="Courier New" w:cs="Courier New"/>
         </w:rPr>
-        <w:t>phone_number</w:t>
+        <w:t>mobile</w:t>
+      </w:r>
+      <w:proofErr w:type="gramEnd"/>
+      <w:r>
+        <w:rPr>
+          <w:rFonts w:eastAsia="Courier New" w:cs="Courier New"/>
+        </w:rPr>
+        <w:t>_</w:t>
+      </w:r>
+      <w:proofErr w:type="gramStart"/>
+      <w:r>
+        <w:rPr>
+          <w:rFonts w:eastAsia="Courier New" w:cs="Courier New"/>
+        </w:rPr>
+        <w:t>number</w:t>
       </w:r>
       <w:proofErr w:type="spellEnd"/>
       <w:r>
         <w:rPr>
           <w:rFonts w:eastAsia="Courier New" w:cs="Courier New"/>
         </w:rPr>
-        <w:t xml:space="preserve"> }}</w:t>
+        <w:t xml:space="preserve"> }</w:t>
+      </w:r>
+      <w:proofErr w:type="gramEnd"/>
+      <w:r>
+        <w:rPr>
+          <w:rFonts w:eastAsia="Courier New" w:cs="Courier New"/>
+        </w:rPr>
+        <w:t>}</w:t>
       </w:r>
     </w:p>
     <w:p>
@@ -902,7 +1124,21 @@
         <w:rPr>
           <w:rFonts w:eastAsia="Courier New" w:cs="Courier New"/>
         </w:rPr>
-        <w:t>[0].email }}</w:t>
+        <w:t>[0</w:t>
+      </w:r>
+      <w:proofErr w:type="gramStart"/>
+      <w:r>
+        <w:rPr>
+          <w:rFonts w:eastAsia="Courier New" w:cs="Courier New"/>
+        </w:rPr>
+        <w:t>].email</w:t>
+      </w:r>
+      <w:proofErr w:type="gramEnd"/>
+      <w:r>
+        <w:rPr>
+          <w:rFonts w:eastAsia="Courier New" w:cs="Courier New"/>
+        </w:rPr>
+        <w:t xml:space="preserve"> }}</w:t>
       </w:r>
     </w:p>
     <w:p>
@@ -993,7 +1229,23 @@
           <w:rFonts w:cs="Courier New"/>
           <w:szCs w:val="24"/>
         </w:rPr>
-        <w:t>0, 'ceil') | int %}{# per heuristics, this page will fit about 27 exhibits #}</w:t>
+        <w:t xml:space="preserve">0, 'ceil') | int </w:t>
+      </w:r>
+      <w:proofErr w:type="gramStart"/>
+      <w:r>
+        <w:rPr>
+          <w:rFonts w:cs="Courier New"/>
+          <w:szCs w:val="24"/>
+        </w:rPr>
+        <w:t>%}{</w:t>
+      </w:r>
+      <w:proofErr w:type="gramEnd"/>
+      <w:r>
+        <w:rPr>
+          <w:rFonts w:cs="Courier New"/>
+          <w:szCs w:val="24"/>
+        </w:rPr>
+        <w:t># per heuristics, this page will fit about 27 exhibits #}</w:t>
       </w:r>
     </w:p>
     <w:p>
@@ -1048,7 +1300,15 @@
           <w:rFonts w:cs="Courier New"/>
           <w:szCs w:val="24"/>
         </w:rPr>
-        <w:t>.title</w:t>
+        <w:t>.</w:t>
+      </w:r>
+      <w:proofErr w:type="gramStart"/>
+      <w:r>
+        <w:rPr>
+          <w:rFonts w:cs="Courier New"/>
+          <w:szCs w:val="24"/>
+        </w:rPr>
+        <w:t>title</w:t>
       </w:r>
       <w:proofErr w:type="spellEnd"/>
       <w:r>
@@ -1064,6 +1324,13 @@
           <w:szCs w:val="24"/>
         </w:rPr>
         <w:tab/>
+      </w:r>
+      <w:proofErr w:type="gramEnd"/>
+      <w:r>
+        <w:rPr>
+          <w:rFonts w:cs="Courier New"/>
+          <w:szCs w:val="24"/>
+        </w:rPr>
         <w:t xml:space="preserve">{% if </w:t>
       </w:r>
       <w:proofErr w:type="spellStart"/>
@@ -1080,7 +1347,15 @@
           <w:rFonts w:cs="Courier New"/>
           <w:szCs w:val="24"/>
         </w:rPr>
-        <w:t xml:space="preserve"> %}{{ </w:t>
+        <w:t xml:space="preserve"> </w:t>
+      </w:r>
+      <w:proofErr w:type="gramStart"/>
+      <w:r>
+        <w:rPr>
+          <w:rFonts w:cs="Courier New"/>
+          <w:szCs w:val="24"/>
+        </w:rPr>
+        <w:t xml:space="preserve">%}{{ </w:t>
       </w:r>
       <w:proofErr w:type="spellStart"/>
       <w:r>
@@ -1088,7 +1363,15 @@
           <w:rFonts w:cs="Courier New"/>
           <w:szCs w:val="24"/>
         </w:rPr>
-        <w:t>exhibit.start_page</w:t>
+        <w:t>exhibit</w:t>
+      </w:r>
+      <w:proofErr w:type="gramEnd"/>
+      <w:r>
+        <w:rPr>
+          <w:rFonts w:cs="Courier New"/>
+          <w:szCs w:val="24"/>
+        </w:rPr>
+        <w:t>.start_page</w:t>
       </w:r>
       <w:proofErr w:type="spellEnd"/>
       <w:r>
@@ -1099,6 +1382,7 @@
         <w:t xml:space="preserve"> + </w:t>
       </w:r>
       <w:proofErr w:type="spellStart"/>
+      <w:proofErr w:type="gramStart"/>
       <w:r>
         <w:rPr>
           <w:rFonts w:cs="Courier New"/>
@@ -1108,6 +1392,7 @@
         <w:t>loop.index</w:t>
       </w:r>
       <w:proofErr w:type="spellEnd"/>
+      <w:proofErr w:type="gramEnd"/>
       <w:r>
         <w:rPr>
           <w:rFonts w:cs="Courier New"/>
@@ -1129,7 +1414,31 @@
           <w:rFonts w:cs="Courier New"/>
           <w:szCs w:val="24"/>
         </w:rPr>
-        <w:t xml:space="preserve"> - 1 }}{% else %}{{ </w:t>
+        <w:t xml:space="preserve"> - </w:t>
+      </w:r>
+      <w:proofErr w:type="gramStart"/>
+      <w:r>
+        <w:rPr>
+          <w:rFonts w:cs="Courier New"/>
+          <w:szCs w:val="24"/>
+        </w:rPr>
+        <w:t>1 }}{</w:t>
+      </w:r>
+      <w:proofErr w:type="gramEnd"/>
+      <w:r>
+        <w:rPr>
+          <w:rFonts w:cs="Courier New"/>
+          <w:szCs w:val="24"/>
+        </w:rPr>
+        <w:t xml:space="preserve">% else </w:t>
+      </w:r>
+      <w:proofErr w:type="gramStart"/>
+      <w:r>
+        <w:rPr>
+          <w:rFonts w:cs="Courier New"/>
+          <w:szCs w:val="24"/>
+        </w:rPr>
+        <w:t xml:space="preserve">%}{{ </w:t>
       </w:r>
       <w:proofErr w:type="spellStart"/>
       <w:r>
@@ -1137,7 +1446,15 @@
           <w:rFonts w:cs="Courier New"/>
           <w:szCs w:val="24"/>
         </w:rPr>
-        <w:t>table_page_length</w:t>
+        <w:t>table</w:t>
+      </w:r>
+      <w:proofErr w:type="gramEnd"/>
+      <w:r>
+        <w:rPr>
+          <w:rFonts w:cs="Courier New"/>
+          <w:szCs w:val="24"/>
+        </w:rPr>
+        <w:t>_page_length</w:t>
       </w:r>
       <w:proofErr w:type="spellEnd"/>
       <w:r>
@@ -1148,12 +1465,29 @@
         <w:t xml:space="preserve"> + </w:t>
       </w:r>
       <w:proofErr w:type="spellStart"/>
-      <w:r>
-        <w:rPr>
-          <w:rFonts w:cs="Courier New"/>
-          <w:szCs w:val="24"/>
-        </w:rPr>
-        <w:t>exhibit.start_page</w:t>
+      <w:proofErr w:type="gramStart"/>
+      <w:r>
+        <w:rPr>
+          <w:rFonts w:cs="Courier New"/>
+          <w:szCs w:val="24"/>
+        </w:rPr>
+        <w:t>exhibit.start</w:t>
+      </w:r>
+      <w:proofErr w:type="gramEnd"/>
+      <w:r>
+        <w:rPr>
+          <w:rFonts w:cs="Courier New"/>
+          <w:szCs w:val="24"/>
+        </w:rPr>
+        <w:t>_</w:t>
+      </w:r>
+      <w:proofErr w:type="gramStart"/>
+      <w:r>
+        <w:rPr>
+          <w:rFonts w:cs="Courier New"/>
+          <w:szCs w:val="24"/>
+        </w:rPr>
+        <w:t>page</w:t>
       </w:r>
       <w:proofErr w:type="spellEnd"/>
       <w:r>
@@ -1161,7 +1495,15 @@
           <w:rFonts w:cs="Courier New"/>
           <w:szCs w:val="24"/>
         </w:rPr>
-        <w:t xml:space="preserve"> }}{% endif %}</w:t>
+        <w:t xml:space="preserve"> }}{</w:t>
+      </w:r>
+      <w:proofErr w:type="gramEnd"/>
+      <w:r>
+        <w:rPr>
+          <w:rFonts w:cs="Courier New"/>
+          <w:szCs w:val="24"/>
+        </w:rPr>
+        <w:t>% endif %}</w:t>
       </w:r>
     </w:p>
     <w:p>
@@ -2135,18 +2477,18 @@
 </file>
 
 <file path=customXml/item1.xml><?xml version="1.0" encoding="utf-8"?>
-<p:properties xmlns:p="http://schemas.microsoft.com/office/2006/metadata/properties" xmlns:xsi="http://www.w3.org/2001/XMLSchema-instance" xmlns:pc="http://schemas.microsoft.com/office/infopath/2007/PartnerControls">
-  <documentManagement/>
-</p:properties>
-</file>
-
-<file path=customXml/item2.xml><?xml version="1.0" encoding="utf-8"?>
 <?mso-contentType ?>
 <FormTemplates xmlns="http://schemas.microsoft.com/sharepoint/v3/contenttype/forms">
   <Display>DocumentLibraryForm</Display>
   <Edit>DocumentLibraryForm</Edit>
   <New>DocumentLibraryForm</New>
 </FormTemplates>
+</file>
+
+<file path=customXml/item2.xml><?xml version="1.0" encoding="utf-8"?>
+<p:properties xmlns:p="http://schemas.microsoft.com/office/2006/metadata/properties" xmlns:xsi="http://www.w3.org/2001/XMLSchema-instance" xmlns:pc="http://schemas.microsoft.com/office/infopath/2007/PartnerControls">
+  <documentManagement/>
+</p:properties>
 </file>
 
 <file path=customXml/item3.xml><?xml version="1.0" encoding="utf-8"?>
@@ -2294,18 +2636,18 @@
 </file>
 
 <file path=customXml/itemProps1.xml><?xml version="1.0" encoding="utf-8"?>
-<ds:datastoreItem xmlns:ds="http://schemas.openxmlformats.org/officeDocument/2006/customXml" ds:itemID="{8E83E217-E0B0-4711-9A07-61F9971E1381}">
+<ds:datastoreItem xmlns:ds="http://schemas.openxmlformats.org/officeDocument/2006/customXml" ds:itemID="{A5E04D7B-76FD-4B48-9434-C3BB652ED611}">
   <ds:schemaRefs>
-    <ds:schemaRef ds:uri="http://schemas.microsoft.com/office/2006/metadata/properties"/>
-    <ds:schemaRef ds:uri="http://schemas.microsoft.com/office/infopath/2007/PartnerControls"/>
+    <ds:schemaRef ds:uri="http://schemas.microsoft.com/sharepoint/v3/contenttype/forms"/>
   </ds:schemaRefs>
 </ds:datastoreItem>
 </file>
 
 <file path=customXml/itemProps2.xml><?xml version="1.0" encoding="utf-8"?>
-<ds:datastoreItem xmlns:ds="http://schemas.openxmlformats.org/officeDocument/2006/customXml" ds:itemID="{A5E04D7B-76FD-4B48-9434-C3BB652ED611}">
+<ds:datastoreItem xmlns:ds="http://schemas.openxmlformats.org/officeDocument/2006/customXml" ds:itemID="{8E83E217-E0B0-4711-9A07-61F9971E1381}">
   <ds:schemaRefs>
-    <ds:schemaRef ds:uri="http://schemas.microsoft.com/sharepoint/v3/contenttype/forms"/>
+    <ds:schemaRef ds:uri="http://schemas.microsoft.com/office/2006/metadata/properties"/>
+    <ds:schemaRef ds:uri="http://schemas.microsoft.com/office/infopath/2007/PartnerControls"/>
   </ds:schemaRefs>
 </ds:datastoreItem>
 </file>

</xml_diff>

<commit_message>
Updated templates and name of impounded_record_appendix_document
</commit_message>
<xml_diff>
--- a/docassemble/MAInformalAppelleeBrief/data/templates/exhibit_attachment.cover_page.docx
+++ b/docassemble/MAInformalAppelleeBrief/data/templates/exhibit_attachment.cover_page.docx
@@ -1,6 +1,6 @@
 
 <file path=word/document.xml><?xml version="1.0" encoding="utf-8"?>
-<w:document xmlns:wpc="http://schemas.microsoft.com/office/word/2010/wordprocessingCanvas" xmlns:cx="http://schemas.microsoft.com/office/drawing/2014/chartex" xmlns:cx1="http://schemas.microsoft.com/office/drawing/2015/9/8/chartex" xmlns:cx2="http://schemas.microsoft.com/office/drawing/2015/10/21/chartex" xmlns:cx3="http://schemas.microsoft.com/office/drawing/2016/5/9/chartex" xmlns:cx4="http://schemas.microsoft.com/office/drawing/2016/5/10/chartex" xmlns:cx5="http://schemas.microsoft.com/office/drawing/2016/5/11/chartex" xmlns:cx6="http://schemas.microsoft.com/office/drawing/2016/5/12/chartex" xmlns:cx7="http://schemas.microsoft.com/office/drawing/2016/5/13/chartex" xmlns:cx8="http://schemas.microsoft.com/office/drawing/2016/5/14/chartex" xmlns:mc="http://schemas.openxmlformats.org/markup-compatibility/2006" xmlns:aink="http://schemas.microsoft.com/office/drawing/2016/ink" xmlns:am3d="http://schemas.microsoft.com/office/drawing/2017/model3d" xmlns:o="urn:schemas-microsoft-com:office:office" xmlns:oel="http://schemas.microsoft.com/office/2019/extlst" xmlns:r="http://schemas.openxmlformats.org/officeDocument/2006/relationships" xmlns:m="http://schemas.openxmlformats.org/officeDocument/2006/math" xmlns:v="urn:schemas-microsoft-com:vml" xmlns:wp14="http://schemas.microsoft.com/office/word/2010/wordprocessingDrawing" xmlns:wp="http://schemas.openxmlformats.org/drawingml/2006/wordprocessingDrawing" xmlns:w10="urn:schemas-microsoft-com:office:word" xmlns:w="http://schemas.openxmlformats.org/wordprocessingml/2006/main" xmlns:w14="http://schemas.microsoft.com/office/word/2010/wordml" xmlns:w15="http://schemas.microsoft.com/office/word/2012/wordml" xmlns:w16cex="http://schemas.microsoft.com/office/word/2018/wordml/cex" xmlns:w16cid="http://schemas.microsoft.com/office/word/2016/wordml/cid" xmlns:w16="http://schemas.microsoft.com/office/word/2018/wordml" xmlns:w16du="http://schemas.microsoft.com/office/word/2023/wordml/word16du" xmlns:w16sdtdh="http://schemas.microsoft.com/office/word/2020/wordml/sdtdatahash" xmlns:w16sdtfl="http://schemas.microsoft.com/office/word/2024/wordml/sdtformatlock" xmlns:w16se="http://schemas.microsoft.com/office/word/2015/wordml/symex" xmlns:wpg="http://schemas.microsoft.com/office/word/2010/wordprocessingGroup" xmlns:wpi="http://schemas.microsoft.com/office/word/2010/wordprocessingInk" xmlns:wne="http://schemas.microsoft.com/office/word/2006/wordml" xmlns:wps="http://schemas.microsoft.com/office/word/2010/wordprocessingShape" mc:Ignorable="w14 w15 w16se w16cid w16 w16cex w16sdtdh w16sdtfl w16du wp14">
+<w:document xmlns:wpc="http://schemas.microsoft.com/office/word/2010/wordprocessingCanvas" xmlns:cx="http://schemas.microsoft.com/office/drawing/2014/chartex" xmlns:cx1="http://schemas.microsoft.com/office/drawing/2015/9/8/chartex" xmlns:cx2="http://schemas.microsoft.com/office/drawing/2015/10/21/chartex" xmlns:cx3="http://schemas.microsoft.com/office/drawing/2016/5/9/chartex" xmlns:cx4="http://schemas.microsoft.com/office/drawing/2016/5/10/chartex" xmlns:cx5="http://schemas.microsoft.com/office/drawing/2016/5/11/chartex" xmlns:cx6="http://schemas.microsoft.com/office/drawing/2016/5/12/chartex" xmlns:cx7="http://schemas.microsoft.com/office/drawing/2016/5/13/chartex" xmlns:cx8="http://schemas.microsoft.com/office/drawing/2016/5/14/chartex" xmlns:mc="http://schemas.openxmlformats.org/markup-compatibility/2006" xmlns:aink="http://schemas.microsoft.com/office/drawing/2016/ink" xmlns:am3d="http://schemas.microsoft.com/office/drawing/2017/model3d" xmlns:o="urn:schemas-microsoft-com:office:office" xmlns:oel="http://schemas.microsoft.com/office/2019/extlst" xmlns:r="http://schemas.openxmlformats.org/officeDocument/2006/relationships" xmlns:m="http://schemas.openxmlformats.org/officeDocument/2006/math" xmlns:v="urn:schemas-microsoft-com:vml" xmlns:wp14="http://schemas.microsoft.com/office/word/2010/wordprocessingDrawing" xmlns:wp="http://schemas.openxmlformats.org/drawingml/2006/wordprocessingDrawing" xmlns:w10="urn:schemas-microsoft-com:office:word" xmlns:w="http://schemas.openxmlformats.org/wordprocessingml/2006/main" xmlns:w14="http://schemas.microsoft.com/office/word/2010/wordml" xmlns:w15="http://schemas.microsoft.com/office/word/2012/wordml" xmlns:w16cex="http://schemas.microsoft.com/office/word/2018/wordml/cex" xmlns:w16cid="http://schemas.microsoft.com/office/word/2016/wordml/cid" xmlns:w16="http://schemas.microsoft.com/office/word/2018/wordml" xmlns:w16du="http://schemas.microsoft.com/office/word/2023/wordml/word16du" xmlns:w16sdtdh="http://schemas.microsoft.com/office/word/2020/wordml/sdtdatahash" xmlns:w16se="http://schemas.microsoft.com/office/word/2015/wordml/symex" xmlns:wpg="http://schemas.microsoft.com/office/word/2010/wordprocessingGroup" xmlns:wpi="http://schemas.microsoft.com/office/word/2010/wordprocessingInk" xmlns:wne="http://schemas.microsoft.com/office/word/2006/wordml" xmlns:wps="http://schemas.microsoft.com/office/word/2010/wordprocessingShape" mc:Ignorable="w14 w15 w16se w16cid w16 w16cex w16sdtdh w16du wp14">
   <w:body>
     <w:p>
       <w:pPr>
@@ -69,7 +69,15 @@
           <w:rFonts w:eastAsia="Courier New" w:cs="Courier New"/>
           <w:b/>
         </w:rPr>
-        <w:t xml:space="preserve">{{ </w:t>
+        <w:t>{</w:t>
+      </w:r>
+      <w:proofErr w:type="gramEnd"/>
+      <w:r>
+        <w:rPr>
+          <w:rFonts w:eastAsia="Courier New" w:cs="Courier New"/>
+          <w:b/>
+        </w:rPr>
+        <w:t xml:space="preserve">{ </w:t>
       </w:r>
       <w:proofErr w:type="spellStart"/>
       <w:r>
@@ -77,23 +85,7 @@
           <w:rFonts w:eastAsia="Courier New" w:cs="Courier New"/>
           <w:b/>
         </w:rPr>
-        <w:t>docket</w:t>
-      </w:r>
-      <w:proofErr w:type="gramEnd"/>
-      <w:r>
-        <w:rPr>
-          <w:rFonts w:eastAsia="Courier New" w:cs="Courier New"/>
-          <w:b/>
-        </w:rPr>
-        <w:t>_</w:t>
-      </w:r>
-      <w:proofErr w:type="gramStart"/>
-      <w:r>
-        <w:rPr>
-          <w:rFonts w:eastAsia="Courier New" w:cs="Courier New"/>
-          <w:b/>
-        </w:rPr>
-        <w:t>number</w:t>
+        <w:t>docket_number</w:t>
       </w:r>
       <w:proofErr w:type="spellEnd"/>
       <w:r>
@@ -101,15 +93,7 @@
           <w:rFonts w:eastAsia="Courier New" w:cs="Courier New"/>
           <w:b/>
         </w:rPr>
-        <w:t xml:space="preserve"> }</w:t>
-      </w:r>
-      <w:proofErr w:type="gramEnd"/>
-      <w:r>
-        <w:rPr>
-          <w:rFonts w:eastAsia="Courier New" w:cs="Courier New"/>
-          <w:b/>
-        </w:rPr>
-        <w:t>}</w:t>
+        <w:t xml:space="preserve"> }}</w:t>
       </w:r>
     </w:p>
     <w:p>
@@ -169,23 +153,7 @@
           <w:rFonts w:eastAsia="Courier New" w:cs="Courier New"/>
           <w:b/>
         </w:rPr>
-        <w:t>[0</w:t>
-      </w:r>
-      <w:proofErr w:type="gramStart"/>
-      <w:r>
-        <w:rPr>
-          <w:rFonts w:eastAsia="Courier New" w:cs="Courier New"/>
-          <w:b/>
-        </w:rPr>
-        <w:t>] }</w:t>
-      </w:r>
-      <w:proofErr w:type="gramEnd"/>
-      <w:r>
-        <w:rPr>
-          <w:rFonts w:eastAsia="Courier New" w:cs="Courier New"/>
-          <w:b/>
-        </w:rPr>
-        <w:t>}</w:t>
+        <w:t>[0] }}</w:t>
       </w:r>
     </w:p>
     <w:p>
@@ -315,15 +283,7 @@
           <w:rFonts w:eastAsia="Courier New" w:cs="Courier New"/>
           <w:b/>
         </w:rPr>
-        <w:t>_</w:t>
-      </w:r>
-      <w:proofErr w:type="gramStart"/>
-      <w:r>
-        <w:rPr>
-          <w:rFonts w:eastAsia="Courier New" w:cs="Courier New"/>
-          <w:b/>
-        </w:rPr>
-        <w:t>parties</w:t>
+        <w:t>_parties</w:t>
       </w:r>
       <w:proofErr w:type="spellEnd"/>
       <w:r>
@@ -331,31 +291,7 @@
           <w:rFonts w:eastAsia="Courier New" w:cs="Courier New"/>
           <w:b/>
         </w:rPr>
-        <w:t>[</w:t>
-      </w:r>
-      <w:proofErr w:type="gramEnd"/>
-      <w:r>
-        <w:rPr>
-          <w:rFonts w:eastAsia="Courier New" w:cs="Courier New"/>
-          <w:b/>
-        </w:rPr>
-        <w:t>0</w:t>
-      </w:r>
-      <w:proofErr w:type="gramStart"/>
-      <w:r>
-        <w:rPr>
-          <w:rFonts w:eastAsia="Courier New" w:cs="Courier New"/>
-          <w:b/>
-        </w:rPr>
-        <w:t>] }</w:t>
-      </w:r>
-      <w:proofErr w:type="gramEnd"/>
-      <w:r>
-        <w:rPr>
-          <w:rFonts w:eastAsia="Courier New" w:cs="Courier New"/>
-          <w:b/>
-        </w:rPr>
-        <w:t>}</w:t>
+        <w:t>[0] }}</w:t>
       </w:r>
     </w:p>
     <w:p>
@@ -453,9 +389,9 @@
           <w:color w:val="000000"/>
           <w:shd w:val="clear" w:color="auto" w:fill="FFFFFF"/>
         </w:rPr>
-        <w:t>_</w:t>
-      </w:r>
-      <w:proofErr w:type="gramStart"/>
+        <w:t>_court</w:t>
+      </w:r>
+      <w:proofErr w:type="spellEnd"/>
       <w:r>
         <w:rPr>
           <w:rStyle w:val="normaltextrun"/>
@@ -465,31 +401,7 @@
           <w:color w:val="000000"/>
           <w:shd w:val="clear" w:color="auto" w:fill="FFFFFF"/>
         </w:rPr>
-        <w:t>court</w:t>
-      </w:r>
-      <w:proofErr w:type="spellEnd"/>
-      <w:r>
-        <w:rPr>
-          <w:rStyle w:val="normaltextrun"/>
-          <w:rFonts w:cs="Courier New"/>
-          <w:b/>
-          <w:bCs/>
-          <w:color w:val="000000"/>
-          <w:shd w:val="clear" w:color="auto" w:fill="FFFFFF"/>
-        </w:rPr>
-        <w:t xml:space="preserve"> }</w:t>
-      </w:r>
-      <w:proofErr w:type="gramEnd"/>
-      <w:r>
-        <w:rPr>
-          <w:rStyle w:val="normaltextrun"/>
-          <w:rFonts w:cs="Courier New"/>
-          <w:b/>
-          <w:bCs/>
-          <w:color w:val="000000"/>
-          <w:shd w:val="clear" w:color="auto" w:fill="FFFFFF"/>
-        </w:rPr>
-        <w:t>}</w:t>
+        <w:t xml:space="preserve"> }}</w:t>
       </w:r>
     </w:p>
     <w:p>
@@ -595,31 +507,15 @@
           <w:b/>
           <w:bCs/>
         </w:rPr>
-        <w:t>_volume_</w:t>
-      </w:r>
-      <w:proofErr w:type="gramStart"/>
+        <w:t>_volume_total</w:t>
+      </w:r>
+      <w:proofErr w:type="spellEnd"/>
       <w:r>
         <w:rPr>
           <w:b/>
           <w:bCs/>
         </w:rPr>
-        <w:t>total</w:t>
-      </w:r>
-      <w:proofErr w:type="spellEnd"/>
-      <w:r>
-        <w:rPr>
-          <w:b/>
-          <w:bCs/>
-        </w:rPr>
-        <w:t xml:space="preserve"> }</w:t>
-      </w:r>
-      <w:proofErr w:type="gramEnd"/>
-      <w:r>
-        <w:rPr>
-          <w:b/>
-          <w:bCs/>
-        </w:rPr>
-        <w:t>}</w:t>
+        <w:t xml:space="preserve"> }}</w:t>
       </w:r>
     </w:p>
     <w:p>
@@ -688,56 +584,28 @@
         <w:rPr>
           <w:rFonts w:eastAsia="Courier New" w:cs="Courier New"/>
         </w:rPr>
-        <w:t>{{ users</w:t>
+        <w:t>{</w:t>
       </w:r>
       <w:proofErr w:type="gramEnd"/>
       <w:r>
         <w:rPr>
           <w:rFonts w:eastAsia="Courier New" w:cs="Courier New"/>
         </w:rPr>
-        <w:t>[0</w:t>
-      </w:r>
-      <w:proofErr w:type="gramStart"/>
-      <w:r>
-        <w:rPr>
-          <w:rFonts w:eastAsia="Courier New" w:cs="Courier New"/>
-        </w:rPr>
-        <w:t>].</w:t>
+        <w:t>{ users[0].</w:t>
       </w:r>
       <w:proofErr w:type="spellStart"/>
       <w:r>
         <w:rPr>
           <w:rFonts w:eastAsia="Courier New" w:cs="Courier New"/>
         </w:rPr>
-        <w:t>signature</w:t>
-      </w:r>
-      <w:proofErr w:type="gramEnd"/>
-      <w:r>
-        <w:rPr>
-          <w:rFonts w:eastAsia="Courier New" w:cs="Courier New"/>
-        </w:rPr>
-        <w:t>_</w:t>
-      </w:r>
-      <w:proofErr w:type="gramStart"/>
-      <w:r>
-        <w:rPr>
-          <w:rFonts w:eastAsia="Courier New" w:cs="Courier New"/>
-        </w:rPr>
-        <w:t>date</w:t>
+        <w:t>signature_date</w:t>
       </w:r>
       <w:proofErr w:type="spellEnd"/>
       <w:r>
         <w:rPr>
           <w:rFonts w:eastAsia="Courier New" w:cs="Courier New"/>
         </w:rPr>
-        <w:t xml:space="preserve"> }</w:t>
-      </w:r>
-      <w:proofErr w:type="gramEnd"/>
-      <w:r>
-        <w:rPr>
-          <w:rFonts w:eastAsia="Courier New" w:cs="Courier New"/>
-        </w:rPr>
-        <w:t>}</w:t>
+        <w:t xml:space="preserve"> }}</w:t>
       </w:r>
     </w:p>
     <w:p>
@@ -786,21 +654,7 @@
         <w:rPr>
           <w:rFonts w:eastAsia="Courier New" w:cs="Courier New"/>
         </w:rPr>
-        <w:t>[0</w:t>
-      </w:r>
-      <w:proofErr w:type="gramStart"/>
-      <w:r>
-        <w:rPr>
-          <w:rFonts w:eastAsia="Courier New" w:cs="Courier New"/>
-        </w:rPr>
-        <w:t>] }</w:t>
-      </w:r>
-      <w:proofErr w:type="gramEnd"/>
-      <w:r>
-        <w:rPr>
-          <w:rFonts w:eastAsia="Courier New" w:cs="Courier New"/>
-        </w:rPr>
-        <w:t>}</w:t>
+        <w:t>[0] }}</w:t>
       </w:r>
     </w:p>
     <w:p>
@@ -849,21 +703,7 @@
         <w:rPr>
           <w:rFonts w:eastAsia="Courier New" w:cs="Courier New"/>
         </w:rPr>
-        <w:t>[0</w:t>
-      </w:r>
-      <w:proofErr w:type="gramStart"/>
-      <w:r>
-        <w:rPr>
-          <w:rFonts w:eastAsia="Courier New" w:cs="Courier New"/>
-        </w:rPr>
-        <w:t>].pronouns</w:t>
-      </w:r>
-      <w:proofErr w:type="gramEnd"/>
-      <w:r>
-        <w:rPr>
-          <w:rFonts w:eastAsia="Courier New" w:cs="Courier New"/>
-        </w:rPr>
-        <w:t xml:space="preserve"> }} </w:t>
+        <w:t xml:space="preserve">[0].pronouns }} </w:t>
       </w:r>
     </w:p>
     <w:p>
@@ -900,67 +740,67 @@
         </w:rPr>
         <w:t xml:space="preserve"> </w:t>
       </w:r>
-      <w:proofErr w:type="gramStart"/>
-      <w:r>
-        <w:rPr>
-          <w:rFonts w:eastAsia="Courier New" w:cs="Courier New"/>
-        </w:rPr>
-        <w:t>{{ users</w:t>
-      </w:r>
-      <w:proofErr w:type="gramEnd"/>
-      <w:r>
-        <w:rPr>
-          <w:rFonts w:eastAsia="Courier New" w:cs="Courier New"/>
-        </w:rPr>
-        <w:t>[0</w:t>
-      </w:r>
-      <w:proofErr w:type="gramStart"/>
-      <w:r>
-        <w:rPr>
-          <w:rFonts w:eastAsia="Courier New" w:cs="Courier New"/>
-        </w:rPr>
-        <w:t>].</w:t>
+      <w:r>
+        <w:rPr>
+          <w:rStyle w:val="normaltextrun"/>
+          <w:rFonts w:eastAsia="Times New Roman"/>
+          <w:color w:val="000000"/>
+        </w:rPr>
+        <w:t>{{ users[0].</w:t>
       </w:r>
       <w:proofErr w:type="spellStart"/>
       <w:r>
         <w:rPr>
-          <w:rFonts w:eastAsia="Courier New" w:cs="Courier New"/>
-        </w:rPr>
-        <w:t>address.</w:t>
-      </w:r>
-      <w:r>
-        <w:rPr>
-          <w:rFonts w:eastAsia="Courier New" w:cs="Courier New"/>
-        </w:rPr>
-        <w:t>one</w:t>
-      </w:r>
-      <w:proofErr w:type="gramEnd"/>
-      <w:r>
-        <w:rPr>
-          <w:rFonts w:eastAsia="Courier New" w:cs="Courier New"/>
-        </w:rPr>
-        <w:t>_</w:t>
-      </w:r>
-      <w:proofErr w:type="gramStart"/>
-      <w:r>
-        <w:rPr>
-          <w:rFonts w:eastAsia="Courier New" w:cs="Courier New"/>
-        </w:rPr>
-        <w:t>line</w:t>
+          <w:rStyle w:val="normaltextrun"/>
+          <w:rFonts w:eastAsia="Times New Roman"/>
+          <w:color w:val="000000"/>
+        </w:rPr>
+        <w:t>address.address</w:t>
       </w:r>
       <w:proofErr w:type="spellEnd"/>
       <w:r>
         <w:rPr>
-          <w:rFonts w:eastAsia="Courier New" w:cs="Courier New"/>
-        </w:rPr>
-        <w:t xml:space="preserve"> }</w:t>
-      </w:r>
-      <w:proofErr w:type="gramEnd"/>
-      <w:r>
-        <w:rPr>
-          <w:rFonts w:eastAsia="Courier New" w:cs="Courier New"/>
-        </w:rPr>
-        <w:t>}</w:t>
+          <w:rStyle w:val="normaltextrun"/>
+          <w:rFonts w:eastAsia="Times New Roman"/>
+          <w:color w:val="000000"/>
+        </w:rPr>
+        <w:t xml:space="preserve"> }}, {{ users[0].</w:t>
+      </w:r>
+      <w:proofErr w:type="spellStart"/>
+      <w:r>
+        <w:rPr>
+          <w:rStyle w:val="normaltextrun"/>
+          <w:rFonts w:eastAsia="Times New Roman"/>
+          <w:color w:val="000000"/>
+        </w:rPr>
+        <w:t>address.city</w:t>
+      </w:r>
+      <w:proofErr w:type="spellEnd"/>
+      <w:r>
+        <w:rPr>
+          <w:rStyle w:val="normaltextrun"/>
+          <w:rFonts w:eastAsia="Times New Roman"/>
+          <w:color w:val="000000"/>
+        </w:rPr>
+        <w:t xml:space="preserve"> }}, {{ users[0].</w:t>
+      </w:r>
+      <w:proofErr w:type="spellStart"/>
+      <w:r>
+        <w:rPr>
+          <w:rStyle w:val="normaltextrun"/>
+          <w:rFonts w:eastAsia="Times New Roman"/>
+          <w:color w:val="000000"/>
+        </w:rPr>
+        <w:t>address.state</w:t>
+      </w:r>
+      <w:proofErr w:type="spellEnd"/>
+      <w:r>
+        <w:rPr>
+          <w:rStyle w:val="normaltextrun"/>
+          <w:rFonts w:eastAsia="Times New Roman"/>
+          <w:color w:val="000000"/>
+        </w:rPr>
+        <w:t xml:space="preserve"> }} {{ users[0].address.zip }}</w:t>
       </w:r>
     </w:p>
     <w:p>
@@ -1021,14 +861,7 @@
         <w:rPr>
           <w:rFonts w:eastAsia="Courier New" w:cs="Courier New"/>
         </w:rPr>
-        <w:t>[0</w:t>
-      </w:r>
-      <w:proofErr w:type="gramStart"/>
-      <w:r>
-        <w:rPr>
-          <w:rFonts w:eastAsia="Courier New" w:cs="Courier New"/>
-        </w:rPr>
-        <w:t>].</w:t>
+        <w:t>[0].</w:t>
       </w:r>
       <w:proofErr w:type="spellStart"/>
       <w:r>
@@ -1037,33 +870,18 @@
         </w:rPr>
         <w:t>mobile</w:t>
       </w:r>
-      <w:proofErr w:type="gramEnd"/>
-      <w:r>
-        <w:rPr>
-          <w:rFonts w:eastAsia="Courier New" w:cs="Courier New"/>
-        </w:rPr>
-        <w:t>_</w:t>
-      </w:r>
-      <w:proofErr w:type="gramStart"/>
-      <w:r>
-        <w:rPr>
-          <w:rFonts w:eastAsia="Courier New" w:cs="Courier New"/>
-        </w:rPr>
-        <w:t>number</w:t>
+      <w:r>
+        <w:rPr>
+          <w:rFonts w:eastAsia="Courier New" w:cs="Courier New"/>
+        </w:rPr>
+        <w:t>_number</w:t>
       </w:r>
       <w:proofErr w:type="spellEnd"/>
       <w:r>
         <w:rPr>
           <w:rFonts w:eastAsia="Courier New" w:cs="Courier New"/>
         </w:rPr>
-        <w:t xml:space="preserve"> }</w:t>
-      </w:r>
-      <w:proofErr w:type="gramEnd"/>
-      <w:r>
-        <w:rPr>
-          <w:rFonts w:eastAsia="Courier New" w:cs="Courier New"/>
-        </w:rPr>
-        <w:t>}</w:t>
+        <w:t xml:space="preserve"> }}</w:t>
       </w:r>
     </w:p>
     <w:p>
@@ -1124,21 +942,7 @@
         <w:rPr>
           <w:rFonts w:eastAsia="Courier New" w:cs="Courier New"/>
         </w:rPr>
-        <w:t>[0</w:t>
-      </w:r>
-      <w:proofErr w:type="gramStart"/>
-      <w:r>
-        <w:rPr>
-          <w:rFonts w:eastAsia="Courier New" w:cs="Courier New"/>
-        </w:rPr>
-        <w:t>].email</w:t>
-      </w:r>
-      <w:proofErr w:type="gramEnd"/>
-      <w:r>
-        <w:rPr>
-          <w:rFonts w:eastAsia="Courier New" w:cs="Courier New"/>
-        </w:rPr>
-        <w:t xml:space="preserve"> }}</w:t>
+        <w:t>[0].email }}</w:t>
       </w:r>
     </w:p>
     <w:p>
@@ -1229,23 +1033,7 @@
           <w:rFonts w:cs="Courier New"/>
           <w:szCs w:val="24"/>
         </w:rPr>
-        <w:t xml:space="preserve">0, 'ceil') | int </w:t>
-      </w:r>
-      <w:proofErr w:type="gramStart"/>
-      <w:r>
-        <w:rPr>
-          <w:rFonts w:cs="Courier New"/>
-          <w:szCs w:val="24"/>
-        </w:rPr>
-        <w:t>%}{</w:t>
-      </w:r>
-      <w:proofErr w:type="gramEnd"/>
-      <w:r>
-        <w:rPr>
-          <w:rFonts w:cs="Courier New"/>
-          <w:szCs w:val="24"/>
-        </w:rPr>
-        <w:t># per heuristics, this page will fit about 27 exhibits #}</w:t>
+        <w:t>0, 'ceil') | int %}{# per heuristics, this page will fit about 27 exhibits #}</w:t>
       </w:r>
     </w:p>
     <w:p>
@@ -1300,15 +1088,7 @@
           <w:rFonts w:cs="Courier New"/>
           <w:szCs w:val="24"/>
         </w:rPr>
-        <w:t>.</w:t>
-      </w:r>
-      <w:proofErr w:type="gramStart"/>
-      <w:r>
-        <w:rPr>
-          <w:rFonts w:cs="Courier New"/>
-          <w:szCs w:val="24"/>
-        </w:rPr>
-        <w:t>title</w:t>
+        <w:t>.title</w:t>
       </w:r>
       <w:proofErr w:type="spellEnd"/>
       <w:r>
@@ -1324,13 +1104,6 @@
           <w:szCs w:val="24"/>
         </w:rPr>
         <w:tab/>
-      </w:r>
-      <w:proofErr w:type="gramEnd"/>
-      <w:r>
-        <w:rPr>
-          <w:rFonts w:cs="Courier New"/>
-          <w:szCs w:val="24"/>
-        </w:rPr>
         <w:t xml:space="preserve">{% if </w:t>
       </w:r>
       <w:proofErr w:type="spellStart"/>
@@ -1347,15 +1120,7 @@
           <w:rFonts w:cs="Courier New"/>
           <w:szCs w:val="24"/>
         </w:rPr>
-        <w:t xml:space="preserve"> </w:t>
-      </w:r>
-      <w:proofErr w:type="gramStart"/>
-      <w:r>
-        <w:rPr>
-          <w:rFonts w:cs="Courier New"/>
-          <w:szCs w:val="24"/>
-        </w:rPr>
-        <w:t xml:space="preserve">%}{{ </w:t>
+        <w:t xml:space="preserve"> %}{{ </w:t>
       </w:r>
       <w:proofErr w:type="spellStart"/>
       <w:r>
@@ -1363,15 +1128,7 @@
           <w:rFonts w:cs="Courier New"/>
           <w:szCs w:val="24"/>
         </w:rPr>
-        <w:t>exhibit</w:t>
-      </w:r>
-      <w:proofErr w:type="gramEnd"/>
-      <w:r>
-        <w:rPr>
-          <w:rFonts w:cs="Courier New"/>
-          <w:szCs w:val="24"/>
-        </w:rPr>
-        <w:t>.start_page</w:t>
+        <w:t>exhibit.start_page</w:t>
       </w:r>
       <w:proofErr w:type="spellEnd"/>
       <w:r>
@@ -1382,7 +1139,6 @@
         <w:t xml:space="preserve"> + </w:t>
       </w:r>
       <w:proofErr w:type="spellStart"/>
-      <w:proofErr w:type="gramStart"/>
       <w:r>
         <w:rPr>
           <w:rFonts w:cs="Courier New"/>
@@ -1392,7 +1148,6 @@
         <w:t>loop.index</w:t>
       </w:r>
       <w:proofErr w:type="spellEnd"/>
-      <w:proofErr w:type="gramEnd"/>
       <w:r>
         <w:rPr>
           <w:rFonts w:cs="Courier New"/>
@@ -1414,31 +1169,7 @@
           <w:rFonts w:cs="Courier New"/>
           <w:szCs w:val="24"/>
         </w:rPr>
-        <w:t xml:space="preserve"> - </w:t>
-      </w:r>
-      <w:proofErr w:type="gramStart"/>
-      <w:r>
-        <w:rPr>
-          <w:rFonts w:cs="Courier New"/>
-          <w:szCs w:val="24"/>
-        </w:rPr>
-        <w:t>1 }}{</w:t>
-      </w:r>
-      <w:proofErr w:type="gramEnd"/>
-      <w:r>
-        <w:rPr>
-          <w:rFonts w:cs="Courier New"/>
-          <w:szCs w:val="24"/>
-        </w:rPr>
-        <w:t xml:space="preserve">% else </w:t>
-      </w:r>
-      <w:proofErr w:type="gramStart"/>
-      <w:r>
-        <w:rPr>
-          <w:rFonts w:cs="Courier New"/>
-          <w:szCs w:val="24"/>
-        </w:rPr>
-        <w:t xml:space="preserve">%}{{ </w:t>
+        <w:t xml:space="preserve"> - 1 }}{% else %}{{ </w:t>
       </w:r>
       <w:proofErr w:type="spellStart"/>
       <w:r>
@@ -1446,15 +1177,7 @@
           <w:rFonts w:cs="Courier New"/>
           <w:szCs w:val="24"/>
         </w:rPr>
-        <w:t>table</w:t>
-      </w:r>
-      <w:proofErr w:type="gramEnd"/>
-      <w:r>
-        <w:rPr>
-          <w:rFonts w:cs="Courier New"/>
-          <w:szCs w:val="24"/>
-        </w:rPr>
-        <w:t>_page_length</w:t>
+        <w:t>table_page_length</w:t>
       </w:r>
       <w:proofErr w:type="spellEnd"/>
       <w:r>
@@ -1465,29 +1188,12 @@
         <w:t xml:space="preserve"> + </w:t>
       </w:r>
       <w:proofErr w:type="spellStart"/>
-      <w:proofErr w:type="gramStart"/>
-      <w:r>
-        <w:rPr>
-          <w:rFonts w:cs="Courier New"/>
-          <w:szCs w:val="24"/>
-        </w:rPr>
-        <w:t>exhibit.start</w:t>
-      </w:r>
-      <w:proofErr w:type="gramEnd"/>
-      <w:r>
-        <w:rPr>
-          <w:rFonts w:cs="Courier New"/>
-          <w:szCs w:val="24"/>
-        </w:rPr>
-        <w:t>_</w:t>
-      </w:r>
-      <w:proofErr w:type="gramStart"/>
-      <w:r>
-        <w:rPr>
-          <w:rFonts w:cs="Courier New"/>
-          <w:szCs w:val="24"/>
-        </w:rPr>
-        <w:t>page</w:t>
+      <w:r>
+        <w:rPr>
+          <w:rFonts w:cs="Courier New"/>
+          <w:szCs w:val="24"/>
+        </w:rPr>
+        <w:t>exhibit.start_page</w:t>
       </w:r>
       <w:proofErr w:type="spellEnd"/>
       <w:r>
@@ -1495,15 +1201,7 @@
           <w:rFonts w:cs="Courier New"/>
           <w:szCs w:val="24"/>
         </w:rPr>
-        <w:t xml:space="preserve"> }}{</w:t>
-      </w:r>
-      <w:proofErr w:type="gramEnd"/>
-      <w:r>
-        <w:rPr>
-          <w:rFonts w:cs="Courier New"/>
-          <w:szCs w:val="24"/>
-        </w:rPr>
-        <w:t>% endif %}</w:t>
+        <w:t xml:space="preserve"> }}{% endif %}</w:t>
       </w:r>
     </w:p>
     <w:p>
@@ -1560,7 +1258,7 @@
 </file>
 
 <file path=word/endnotes.xml><?xml version="1.0" encoding="utf-8"?>
-<w:endnotes xmlns:wpc="http://schemas.microsoft.com/office/word/2010/wordprocessingCanvas" xmlns:cx="http://schemas.microsoft.com/office/drawing/2014/chartex" xmlns:cx1="http://schemas.microsoft.com/office/drawing/2015/9/8/chartex" xmlns:cx2="http://schemas.microsoft.com/office/drawing/2015/10/21/chartex" xmlns:cx3="http://schemas.microsoft.com/office/drawing/2016/5/9/chartex" xmlns:cx4="http://schemas.microsoft.com/office/drawing/2016/5/10/chartex" xmlns:cx5="http://schemas.microsoft.com/office/drawing/2016/5/11/chartex" xmlns:cx6="http://schemas.microsoft.com/office/drawing/2016/5/12/chartex" xmlns:cx7="http://schemas.microsoft.com/office/drawing/2016/5/13/chartex" xmlns:cx8="http://schemas.microsoft.com/office/drawing/2016/5/14/chartex" xmlns:mc="http://schemas.openxmlformats.org/markup-compatibility/2006" xmlns:aink="http://schemas.microsoft.com/office/drawing/2016/ink" xmlns:am3d="http://schemas.microsoft.com/office/drawing/2017/model3d" xmlns:o="urn:schemas-microsoft-com:office:office" xmlns:oel="http://schemas.microsoft.com/office/2019/extlst" xmlns:r="http://schemas.openxmlformats.org/officeDocument/2006/relationships" xmlns:m="http://schemas.openxmlformats.org/officeDocument/2006/math" xmlns:v="urn:schemas-microsoft-com:vml" xmlns:wp14="http://schemas.microsoft.com/office/word/2010/wordprocessingDrawing" xmlns:wp="http://schemas.openxmlformats.org/drawingml/2006/wordprocessingDrawing" xmlns:w10="urn:schemas-microsoft-com:office:word" xmlns:w="http://schemas.openxmlformats.org/wordprocessingml/2006/main" xmlns:w14="http://schemas.microsoft.com/office/word/2010/wordml" xmlns:w15="http://schemas.microsoft.com/office/word/2012/wordml" xmlns:w16cex="http://schemas.microsoft.com/office/word/2018/wordml/cex" xmlns:w16cid="http://schemas.microsoft.com/office/word/2016/wordml/cid" xmlns:w16="http://schemas.microsoft.com/office/word/2018/wordml" xmlns:w16du="http://schemas.microsoft.com/office/word/2023/wordml/word16du" xmlns:w16sdtdh="http://schemas.microsoft.com/office/word/2020/wordml/sdtdatahash" xmlns:w16sdtfl="http://schemas.microsoft.com/office/word/2024/wordml/sdtformatlock" xmlns:w16se="http://schemas.microsoft.com/office/word/2015/wordml/symex" xmlns:wpg="http://schemas.microsoft.com/office/word/2010/wordprocessingGroup" xmlns:wpi="http://schemas.microsoft.com/office/word/2010/wordprocessingInk" xmlns:wne="http://schemas.microsoft.com/office/word/2006/wordml" xmlns:wps="http://schemas.microsoft.com/office/word/2010/wordprocessingShape" mc:Ignorable="w14 w15 w16se w16cid w16 w16cex w16sdtdh w16sdtfl w16du wp14">
+<w:endnotes xmlns:wpc="http://schemas.microsoft.com/office/word/2010/wordprocessingCanvas" xmlns:cx="http://schemas.microsoft.com/office/drawing/2014/chartex" xmlns:cx1="http://schemas.microsoft.com/office/drawing/2015/9/8/chartex" xmlns:cx2="http://schemas.microsoft.com/office/drawing/2015/10/21/chartex" xmlns:cx3="http://schemas.microsoft.com/office/drawing/2016/5/9/chartex" xmlns:cx4="http://schemas.microsoft.com/office/drawing/2016/5/10/chartex" xmlns:cx5="http://schemas.microsoft.com/office/drawing/2016/5/11/chartex" xmlns:cx6="http://schemas.microsoft.com/office/drawing/2016/5/12/chartex" xmlns:cx7="http://schemas.microsoft.com/office/drawing/2016/5/13/chartex" xmlns:cx8="http://schemas.microsoft.com/office/drawing/2016/5/14/chartex" xmlns:mc="http://schemas.openxmlformats.org/markup-compatibility/2006" xmlns:aink="http://schemas.microsoft.com/office/drawing/2016/ink" xmlns:am3d="http://schemas.microsoft.com/office/drawing/2017/model3d" xmlns:o="urn:schemas-microsoft-com:office:office" xmlns:oel="http://schemas.microsoft.com/office/2019/extlst" xmlns:r="http://schemas.openxmlformats.org/officeDocument/2006/relationships" xmlns:m="http://schemas.openxmlformats.org/officeDocument/2006/math" xmlns:v="urn:schemas-microsoft-com:vml" xmlns:wp14="http://schemas.microsoft.com/office/word/2010/wordprocessingDrawing" xmlns:wp="http://schemas.openxmlformats.org/drawingml/2006/wordprocessingDrawing" xmlns:w10="urn:schemas-microsoft-com:office:word" xmlns:w="http://schemas.openxmlformats.org/wordprocessingml/2006/main" xmlns:w14="http://schemas.microsoft.com/office/word/2010/wordml" xmlns:w15="http://schemas.microsoft.com/office/word/2012/wordml" xmlns:w16cex="http://schemas.microsoft.com/office/word/2018/wordml/cex" xmlns:w16cid="http://schemas.microsoft.com/office/word/2016/wordml/cid" xmlns:w16="http://schemas.microsoft.com/office/word/2018/wordml" xmlns:w16du="http://schemas.microsoft.com/office/word/2023/wordml/word16du" xmlns:w16sdtdh="http://schemas.microsoft.com/office/word/2020/wordml/sdtdatahash" xmlns:w16se="http://schemas.microsoft.com/office/word/2015/wordml/symex" xmlns:wpg="http://schemas.microsoft.com/office/word/2010/wordprocessingGroup" xmlns:wpi="http://schemas.microsoft.com/office/word/2010/wordprocessingInk" xmlns:wne="http://schemas.microsoft.com/office/word/2006/wordml" xmlns:wps="http://schemas.microsoft.com/office/word/2010/wordprocessingShape" mc:Ignorable="w14 w15 w16se w16cid w16 w16cex w16sdtdh w16du wp14">
   <w:endnote w:type="separator" w:id="-1">
     <w:p>
       <w:pPr>
@@ -1585,7 +1283,7 @@
 </file>
 
 <file path=word/footer1.xml><?xml version="1.0" encoding="utf-8"?>
-<w:ftr xmlns:wpc="http://schemas.microsoft.com/office/word/2010/wordprocessingCanvas" xmlns:cx="http://schemas.microsoft.com/office/drawing/2014/chartex" xmlns:cx1="http://schemas.microsoft.com/office/drawing/2015/9/8/chartex" xmlns:cx2="http://schemas.microsoft.com/office/drawing/2015/10/21/chartex" xmlns:cx3="http://schemas.microsoft.com/office/drawing/2016/5/9/chartex" xmlns:cx4="http://schemas.microsoft.com/office/drawing/2016/5/10/chartex" xmlns:cx5="http://schemas.microsoft.com/office/drawing/2016/5/11/chartex" xmlns:cx6="http://schemas.microsoft.com/office/drawing/2016/5/12/chartex" xmlns:cx7="http://schemas.microsoft.com/office/drawing/2016/5/13/chartex" xmlns:cx8="http://schemas.microsoft.com/office/drawing/2016/5/14/chartex" xmlns:mc="http://schemas.openxmlformats.org/markup-compatibility/2006" xmlns:aink="http://schemas.microsoft.com/office/drawing/2016/ink" xmlns:am3d="http://schemas.microsoft.com/office/drawing/2017/model3d" xmlns:o="urn:schemas-microsoft-com:office:office" xmlns:oel="http://schemas.microsoft.com/office/2019/extlst" xmlns:r="http://schemas.openxmlformats.org/officeDocument/2006/relationships" xmlns:m="http://schemas.openxmlformats.org/officeDocument/2006/math" xmlns:v="urn:schemas-microsoft-com:vml" xmlns:wp14="http://schemas.microsoft.com/office/word/2010/wordprocessingDrawing" xmlns:wp="http://schemas.openxmlformats.org/drawingml/2006/wordprocessingDrawing" xmlns:w10="urn:schemas-microsoft-com:office:word" xmlns:w="http://schemas.openxmlformats.org/wordprocessingml/2006/main" xmlns:w14="http://schemas.microsoft.com/office/word/2010/wordml" xmlns:w15="http://schemas.microsoft.com/office/word/2012/wordml" xmlns:w16cex="http://schemas.microsoft.com/office/word/2018/wordml/cex" xmlns:w16cid="http://schemas.microsoft.com/office/word/2016/wordml/cid" xmlns:w16="http://schemas.microsoft.com/office/word/2018/wordml" xmlns:w16du="http://schemas.microsoft.com/office/word/2023/wordml/word16du" xmlns:w16sdtdh="http://schemas.microsoft.com/office/word/2020/wordml/sdtdatahash" xmlns:w16sdtfl="http://schemas.microsoft.com/office/word/2024/wordml/sdtformatlock" xmlns:w16se="http://schemas.microsoft.com/office/word/2015/wordml/symex" xmlns:wpg="http://schemas.microsoft.com/office/word/2010/wordprocessingGroup" xmlns:wpi="http://schemas.microsoft.com/office/word/2010/wordprocessingInk" xmlns:wne="http://schemas.microsoft.com/office/word/2006/wordml" xmlns:wps="http://schemas.microsoft.com/office/word/2010/wordprocessingShape" mc:Ignorable="w14 w15 w16se w16cid w16 w16cex w16sdtdh w16sdtfl w16du wp14">
+<w:ftr xmlns:wpc="http://schemas.microsoft.com/office/word/2010/wordprocessingCanvas" xmlns:cx="http://schemas.microsoft.com/office/drawing/2014/chartex" xmlns:cx1="http://schemas.microsoft.com/office/drawing/2015/9/8/chartex" xmlns:cx2="http://schemas.microsoft.com/office/drawing/2015/10/21/chartex" xmlns:cx3="http://schemas.microsoft.com/office/drawing/2016/5/9/chartex" xmlns:cx4="http://schemas.microsoft.com/office/drawing/2016/5/10/chartex" xmlns:cx5="http://schemas.microsoft.com/office/drawing/2016/5/11/chartex" xmlns:cx6="http://schemas.microsoft.com/office/drawing/2016/5/12/chartex" xmlns:cx7="http://schemas.microsoft.com/office/drawing/2016/5/13/chartex" xmlns:cx8="http://schemas.microsoft.com/office/drawing/2016/5/14/chartex" xmlns:mc="http://schemas.openxmlformats.org/markup-compatibility/2006" xmlns:aink="http://schemas.microsoft.com/office/drawing/2016/ink" xmlns:am3d="http://schemas.microsoft.com/office/drawing/2017/model3d" xmlns:o="urn:schemas-microsoft-com:office:office" xmlns:oel="http://schemas.microsoft.com/office/2019/extlst" xmlns:r="http://schemas.openxmlformats.org/officeDocument/2006/relationships" xmlns:m="http://schemas.openxmlformats.org/officeDocument/2006/math" xmlns:v="urn:schemas-microsoft-com:vml" xmlns:wp14="http://schemas.microsoft.com/office/word/2010/wordprocessingDrawing" xmlns:wp="http://schemas.openxmlformats.org/drawingml/2006/wordprocessingDrawing" xmlns:w10="urn:schemas-microsoft-com:office:word" xmlns:w="http://schemas.openxmlformats.org/wordprocessingml/2006/main" xmlns:w14="http://schemas.microsoft.com/office/word/2010/wordml" xmlns:w15="http://schemas.microsoft.com/office/word/2012/wordml" xmlns:w16cex="http://schemas.microsoft.com/office/word/2018/wordml/cex" xmlns:w16cid="http://schemas.microsoft.com/office/word/2016/wordml/cid" xmlns:w16="http://schemas.microsoft.com/office/word/2018/wordml" xmlns:w16du="http://schemas.microsoft.com/office/word/2023/wordml/word16du" xmlns:w16sdtdh="http://schemas.microsoft.com/office/word/2020/wordml/sdtdatahash" xmlns:w16se="http://schemas.microsoft.com/office/word/2015/wordml/symex" xmlns:wpg="http://schemas.microsoft.com/office/word/2010/wordprocessingGroup" xmlns:wpi="http://schemas.microsoft.com/office/word/2010/wordprocessingInk" xmlns:wne="http://schemas.microsoft.com/office/word/2006/wordml" xmlns:wps="http://schemas.microsoft.com/office/word/2010/wordprocessingShape" mc:Ignorable="w14 w15 w16se w16cid w16 w16cex w16sdtdh w16du wp14">
   <w:sdt>
     <w:sdtPr>
       <w:id w:val="-68814769"/>
@@ -1653,7 +1351,7 @@
 </file>
 
 <file path=word/footnotes.xml><?xml version="1.0" encoding="utf-8"?>
-<w:footnotes xmlns:wpc="http://schemas.microsoft.com/office/word/2010/wordprocessingCanvas" xmlns:cx="http://schemas.microsoft.com/office/drawing/2014/chartex" xmlns:cx1="http://schemas.microsoft.com/office/drawing/2015/9/8/chartex" xmlns:cx2="http://schemas.microsoft.com/office/drawing/2015/10/21/chartex" xmlns:cx3="http://schemas.microsoft.com/office/drawing/2016/5/9/chartex" xmlns:cx4="http://schemas.microsoft.com/office/drawing/2016/5/10/chartex" xmlns:cx5="http://schemas.microsoft.com/office/drawing/2016/5/11/chartex" xmlns:cx6="http://schemas.microsoft.com/office/drawing/2016/5/12/chartex" xmlns:cx7="http://schemas.microsoft.com/office/drawing/2016/5/13/chartex" xmlns:cx8="http://schemas.microsoft.com/office/drawing/2016/5/14/chartex" xmlns:mc="http://schemas.openxmlformats.org/markup-compatibility/2006" xmlns:aink="http://schemas.microsoft.com/office/drawing/2016/ink" xmlns:am3d="http://schemas.microsoft.com/office/drawing/2017/model3d" xmlns:o="urn:schemas-microsoft-com:office:office" xmlns:oel="http://schemas.microsoft.com/office/2019/extlst" xmlns:r="http://schemas.openxmlformats.org/officeDocument/2006/relationships" xmlns:m="http://schemas.openxmlformats.org/officeDocument/2006/math" xmlns:v="urn:schemas-microsoft-com:vml" xmlns:wp14="http://schemas.microsoft.com/office/word/2010/wordprocessingDrawing" xmlns:wp="http://schemas.openxmlformats.org/drawingml/2006/wordprocessingDrawing" xmlns:w10="urn:schemas-microsoft-com:office:word" xmlns:w="http://schemas.openxmlformats.org/wordprocessingml/2006/main" xmlns:w14="http://schemas.microsoft.com/office/word/2010/wordml" xmlns:w15="http://schemas.microsoft.com/office/word/2012/wordml" xmlns:w16cex="http://schemas.microsoft.com/office/word/2018/wordml/cex" xmlns:w16cid="http://schemas.microsoft.com/office/word/2016/wordml/cid" xmlns:w16="http://schemas.microsoft.com/office/word/2018/wordml" xmlns:w16du="http://schemas.microsoft.com/office/word/2023/wordml/word16du" xmlns:w16sdtdh="http://schemas.microsoft.com/office/word/2020/wordml/sdtdatahash" xmlns:w16sdtfl="http://schemas.microsoft.com/office/word/2024/wordml/sdtformatlock" xmlns:w16se="http://schemas.microsoft.com/office/word/2015/wordml/symex" xmlns:wpg="http://schemas.microsoft.com/office/word/2010/wordprocessingGroup" xmlns:wpi="http://schemas.microsoft.com/office/word/2010/wordprocessingInk" xmlns:wne="http://schemas.microsoft.com/office/word/2006/wordml" xmlns:wps="http://schemas.microsoft.com/office/word/2010/wordprocessingShape" mc:Ignorable="w14 w15 w16se w16cid w16 w16cex w16sdtdh w16sdtfl w16du wp14">
+<w:footnotes xmlns:wpc="http://schemas.microsoft.com/office/word/2010/wordprocessingCanvas" xmlns:cx="http://schemas.microsoft.com/office/drawing/2014/chartex" xmlns:cx1="http://schemas.microsoft.com/office/drawing/2015/9/8/chartex" xmlns:cx2="http://schemas.microsoft.com/office/drawing/2015/10/21/chartex" xmlns:cx3="http://schemas.microsoft.com/office/drawing/2016/5/9/chartex" xmlns:cx4="http://schemas.microsoft.com/office/drawing/2016/5/10/chartex" xmlns:cx5="http://schemas.microsoft.com/office/drawing/2016/5/11/chartex" xmlns:cx6="http://schemas.microsoft.com/office/drawing/2016/5/12/chartex" xmlns:cx7="http://schemas.microsoft.com/office/drawing/2016/5/13/chartex" xmlns:cx8="http://schemas.microsoft.com/office/drawing/2016/5/14/chartex" xmlns:mc="http://schemas.openxmlformats.org/markup-compatibility/2006" xmlns:aink="http://schemas.microsoft.com/office/drawing/2016/ink" xmlns:am3d="http://schemas.microsoft.com/office/drawing/2017/model3d" xmlns:o="urn:schemas-microsoft-com:office:office" xmlns:oel="http://schemas.microsoft.com/office/2019/extlst" xmlns:r="http://schemas.openxmlformats.org/officeDocument/2006/relationships" xmlns:m="http://schemas.openxmlformats.org/officeDocument/2006/math" xmlns:v="urn:schemas-microsoft-com:vml" xmlns:wp14="http://schemas.microsoft.com/office/word/2010/wordprocessingDrawing" xmlns:wp="http://schemas.openxmlformats.org/drawingml/2006/wordprocessingDrawing" xmlns:w10="urn:schemas-microsoft-com:office:word" xmlns:w="http://schemas.openxmlformats.org/wordprocessingml/2006/main" xmlns:w14="http://schemas.microsoft.com/office/word/2010/wordml" xmlns:w15="http://schemas.microsoft.com/office/word/2012/wordml" xmlns:w16cex="http://schemas.microsoft.com/office/word/2018/wordml/cex" xmlns:w16cid="http://schemas.microsoft.com/office/word/2016/wordml/cid" xmlns:w16="http://schemas.microsoft.com/office/word/2018/wordml" xmlns:w16du="http://schemas.microsoft.com/office/word/2023/wordml/word16du" xmlns:w16sdtdh="http://schemas.microsoft.com/office/word/2020/wordml/sdtdatahash" xmlns:w16se="http://schemas.microsoft.com/office/word/2015/wordml/symex" xmlns:wpg="http://schemas.microsoft.com/office/word/2010/wordprocessingGroup" xmlns:wpi="http://schemas.microsoft.com/office/word/2010/wordprocessingInk" xmlns:wne="http://schemas.microsoft.com/office/word/2006/wordml" xmlns:wps="http://schemas.microsoft.com/office/word/2010/wordprocessingShape" mc:Ignorable="w14 w15 w16se w16cid w16 w16cex w16sdtdh w16du wp14">
   <w:footnote w:type="separator" w:id="-1">
     <w:p>
       <w:pPr>
@@ -1678,7 +1376,7 @@
 </file>
 
 <file path=word/styles.xml><?xml version="1.0" encoding="utf-8"?>
-<w:styles xmlns:mc="http://schemas.openxmlformats.org/markup-compatibility/2006" xmlns:r="http://schemas.openxmlformats.org/officeDocument/2006/relationships" xmlns:w="http://schemas.openxmlformats.org/wordprocessingml/2006/main" xmlns:w14="http://schemas.microsoft.com/office/word/2010/wordml" xmlns:w15="http://schemas.microsoft.com/office/word/2012/wordml" xmlns:w16cex="http://schemas.microsoft.com/office/word/2018/wordml/cex" xmlns:w16cid="http://schemas.microsoft.com/office/word/2016/wordml/cid" xmlns:w16="http://schemas.microsoft.com/office/word/2018/wordml" xmlns:w16du="http://schemas.microsoft.com/office/word/2023/wordml/word16du" xmlns:w16sdtdh="http://schemas.microsoft.com/office/word/2020/wordml/sdtdatahash" xmlns:w16sdtfl="http://schemas.microsoft.com/office/word/2024/wordml/sdtformatlock" xmlns:w16se="http://schemas.microsoft.com/office/word/2015/wordml/symex" mc:Ignorable="w14 w15 w16se w16cid w16 w16cex w16sdtdh w16sdtfl w16du">
+<w:styles xmlns:mc="http://schemas.openxmlformats.org/markup-compatibility/2006" xmlns:r="http://schemas.openxmlformats.org/officeDocument/2006/relationships" xmlns:w="http://schemas.openxmlformats.org/wordprocessingml/2006/main" xmlns:w14="http://schemas.microsoft.com/office/word/2010/wordml" xmlns:w15="http://schemas.microsoft.com/office/word/2012/wordml" xmlns:w16cex="http://schemas.microsoft.com/office/word/2018/wordml/cex" xmlns:w16cid="http://schemas.microsoft.com/office/word/2016/wordml/cid" xmlns:w16="http://schemas.microsoft.com/office/word/2018/wordml" xmlns:w16du="http://schemas.microsoft.com/office/word/2023/wordml/word16du" xmlns:w16sdtdh="http://schemas.microsoft.com/office/word/2020/wordml/sdtdatahash" xmlns:w16se="http://schemas.microsoft.com/office/word/2015/wordml/symex" mc:Ignorable="w14 w15 w16se w16cid w16 w16cex w16sdtdh w16du">
   <w:docDefaults>
     <w:rPrDefault>
       <w:rPr>
@@ -2477,21 +2175,6 @@
 </file>
 
 <file path=customXml/item1.xml><?xml version="1.0" encoding="utf-8"?>
-<?mso-contentType ?>
-<FormTemplates xmlns="http://schemas.microsoft.com/sharepoint/v3/contenttype/forms">
-  <Display>DocumentLibraryForm</Display>
-  <Edit>DocumentLibraryForm</Edit>
-  <New>DocumentLibraryForm</New>
-</FormTemplates>
-</file>
-
-<file path=customXml/item2.xml><?xml version="1.0" encoding="utf-8"?>
-<p:properties xmlns:p="http://schemas.microsoft.com/office/2006/metadata/properties" xmlns:xsi="http://www.w3.org/2001/XMLSchema-instance" xmlns:pc="http://schemas.microsoft.com/office/infopath/2007/PartnerControls">
-  <documentManagement/>
-</p:properties>
-</file>
-
-<file path=customXml/item3.xml><?xml version="1.0" encoding="utf-8"?>
 <ct:contentTypeSchema xmlns:ct="http://schemas.microsoft.com/office/2006/metadata/contentType" xmlns:ma="http://schemas.microsoft.com/office/2006/metadata/properties/metaAttributes" ct:_="" ma:_="" ma:contentTypeName="Document" ma:contentTypeID="0x010100F541DD7D327B7F4E8D2EC665EEA7320D" ma:contentTypeVersion="4" ma:contentTypeDescription="Create a new document." ma:contentTypeScope="" ma:versionID="c299210c774dd12a84afd14716de3fbc">
   <xsd:schema xmlns:xsd="http://www.w3.org/2001/XMLSchema" xmlns:xs="http://www.w3.org/2001/XMLSchema" xmlns:p="http://schemas.microsoft.com/office/2006/metadata/properties" xmlns:ns2="a2f6636e-2933-45f9-9012-de6162fdddc0" targetNamespace="http://schemas.microsoft.com/office/2006/metadata/properties" ma:root="true" ma:fieldsID="6bf7ad6ddbf60d9b41ffaccfdc80e652" ns2:_="">
     <xsd:import namespace="a2f6636e-2933-45f9-9012-de6162fdddc0"/>
@@ -2635,24 +2318,22 @@
 </ct:contentTypeSchema>
 </file>
 
-<file path=customXml/itemProps1.xml><?xml version="1.0" encoding="utf-8"?>
-<ds:datastoreItem xmlns:ds="http://schemas.openxmlformats.org/officeDocument/2006/customXml" ds:itemID="{A5E04D7B-76FD-4B48-9434-C3BB652ED611}">
-  <ds:schemaRefs>
-    <ds:schemaRef ds:uri="http://schemas.microsoft.com/sharepoint/v3/contenttype/forms"/>
-  </ds:schemaRefs>
-</ds:datastoreItem>
+<file path=customXml/item2.xml><?xml version="1.0" encoding="utf-8"?>
+<p:properties xmlns:p="http://schemas.microsoft.com/office/2006/metadata/properties" xmlns:xsi="http://www.w3.org/2001/XMLSchema-instance" xmlns:pc="http://schemas.microsoft.com/office/infopath/2007/PartnerControls">
+  <documentManagement/>
+</p:properties>
 </file>
 
-<file path=customXml/itemProps2.xml><?xml version="1.0" encoding="utf-8"?>
-<ds:datastoreItem xmlns:ds="http://schemas.openxmlformats.org/officeDocument/2006/customXml" ds:itemID="{8E83E217-E0B0-4711-9A07-61F9971E1381}">
-  <ds:schemaRefs>
-    <ds:schemaRef ds:uri="http://schemas.microsoft.com/office/2006/metadata/properties"/>
-    <ds:schemaRef ds:uri="http://schemas.microsoft.com/office/infopath/2007/PartnerControls"/>
-  </ds:schemaRefs>
-</ds:datastoreItem>
+<file path=customXml/item3.xml><?xml version="1.0" encoding="utf-8"?>
+<?mso-contentType ?>
+<FormTemplates xmlns="http://schemas.microsoft.com/sharepoint/v3/contenttype/forms">
+  <Display>DocumentLibraryForm</Display>
+  <Edit>DocumentLibraryForm</Edit>
+  <New>DocumentLibraryForm</New>
+</FormTemplates>
 </file>
 
-<file path=customXml/itemProps3.xml><?xml version="1.0" encoding="utf-8"?>
+<file path=customXml/itemProps1.xml><?xml version="1.0" encoding="utf-8"?>
 <ds:datastoreItem xmlns:ds="http://schemas.openxmlformats.org/officeDocument/2006/customXml" ds:itemID="{B50474A2-E310-4978-A87E-5804FA105A00}">
   <ds:schemaRefs>
     <ds:schemaRef ds:uri="http://schemas.microsoft.com/office/2006/metadata/contentType"/>
@@ -2668,4 +2349,21 @@
     <ds:schemaRef ds:uri="http://schemas.microsoft.com/internal/obd"/>
   </ds:schemaRefs>
 </ds:datastoreItem>
+</file>
+
+<file path=customXml/itemProps2.xml><?xml version="1.0" encoding="utf-8"?>
+<ds:datastoreItem xmlns:ds="http://schemas.openxmlformats.org/officeDocument/2006/customXml" ds:itemID="{8E83E217-E0B0-4711-9A07-61F9971E1381}">
+  <ds:schemaRefs>
+    <ds:schemaRef ds:uri="http://schemas.microsoft.com/office/2006/metadata/properties"/>
+    <ds:schemaRef ds:uri="http://schemas.microsoft.com/office/infopath/2007/PartnerControls"/>
+  </ds:schemaRefs>
+</ds:datastoreItem>
+</file>
+
+<file path=customXml/itemProps3.xml><?xml version="1.0" encoding="utf-8"?>
+<ds:datastoreItem xmlns:ds="http://schemas.openxmlformats.org/officeDocument/2006/customXml" ds:itemID="{A5E04D7B-76FD-4B48-9434-C3BB652ED611}">
+  <ds:schemaRefs>
+    <ds:schemaRef ds:uri="http://schemas.microsoft.com/sharepoint/v3/contenttype/forms"/>
+  </ds:schemaRefs>
+</ds:datastoreItem>
 </file>
</xml_diff>